<commit_message>
Making progress on haskell final
</commit_message>
<xml_diff>
--- a/final/CPS506 - Assignment 5.docx
+++ b/final/CPS506 - Assignment 5.docx
@@ -1,6 +1,6 @@
 
 <file path=word/document.xml><?xml version="1.0" encoding="utf-8"?>
-<w:document xmlns:wpc="http://schemas.microsoft.com/office/word/2010/wordprocessingCanvas" xmlns:cx="http://schemas.microsoft.com/office/drawing/2014/chartex" xmlns:cx1="http://schemas.microsoft.com/office/drawing/2015/9/8/chartex" xmlns:cx2="http://schemas.microsoft.com/office/drawing/2015/10/21/chartex" xmlns:cx3="http://schemas.microsoft.com/office/drawing/2016/5/9/chartex" xmlns:cx4="http://schemas.microsoft.com/office/drawing/2016/5/10/chartex" xmlns:cx5="http://schemas.microsoft.com/office/drawing/2016/5/11/chartex" xmlns:cx6="http://schemas.microsoft.com/office/drawing/2016/5/12/chartex" xmlns:cx7="http://schemas.microsoft.com/office/drawing/2016/5/13/chartex" xmlns:cx8="http://schemas.microsoft.com/office/drawing/2016/5/14/chartex" xmlns:mc="http://schemas.openxmlformats.org/markup-compatibility/2006" xmlns:aink="http://schemas.microsoft.com/office/drawing/2016/ink" xmlns:am3d="http://schemas.microsoft.com/office/drawing/2017/model3d" xmlns:o="urn:schemas-microsoft-com:office:office" xmlns:r="http://schemas.openxmlformats.org/officeDocument/2006/relationships" xmlns:m="http://schemas.openxmlformats.org/officeDocument/2006/math" xmlns:v="urn:schemas-microsoft-com:vml" xmlns:wp14="http://schemas.microsoft.com/office/word/2010/wordprocessingDrawing" xmlns:wp="http://schemas.openxmlformats.org/drawingml/2006/wordprocessingDrawing" xmlns:w10="urn:schemas-microsoft-com:office:word" xmlns:w="http://schemas.openxmlformats.org/wordprocessingml/2006/main" xmlns:w14="http://schemas.microsoft.com/office/word/2010/wordml" xmlns:w15="http://schemas.microsoft.com/office/word/2012/wordml" xmlns:w16cid="http://schemas.microsoft.com/office/word/2016/wordml/cid" xmlns:w16se="http://schemas.microsoft.com/office/word/2015/wordml/symex" xmlns:wpg="http://schemas.microsoft.com/office/word/2010/wordprocessingGroup" xmlns:wpi="http://schemas.microsoft.com/office/word/2010/wordprocessingInk" xmlns:wne="http://schemas.microsoft.com/office/word/2006/wordml" xmlns:wps="http://schemas.microsoft.com/office/word/2010/wordprocessingShape" mc:Ignorable="w14 w15 w16se w16cid wp14">
+<w:document xmlns:wpc="http://schemas.microsoft.com/office/word/2010/wordprocessingCanvas" xmlns:cx="http://schemas.microsoft.com/office/drawing/2014/chartex" xmlns:cx1="http://schemas.microsoft.com/office/drawing/2015/9/8/chartex" xmlns:cx2="http://schemas.microsoft.com/office/drawing/2015/10/21/chartex" xmlns:cx3="http://schemas.microsoft.com/office/drawing/2016/5/9/chartex" xmlns:cx4="http://schemas.microsoft.com/office/drawing/2016/5/10/chartex" xmlns:cx5="http://schemas.microsoft.com/office/drawing/2016/5/11/chartex" xmlns:cx6="http://schemas.microsoft.com/office/drawing/2016/5/12/chartex" xmlns:cx7="http://schemas.microsoft.com/office/drawing/2016/5/13/chartex" xmlns:cx8="http://schemas.microsoft.com/office/drawing/2016/5/14/chartex" xmlns:mc="http://schemas.openxmlformats.org/markup-compatibility/2006" xmlns:aink="http://schemas.microsoft.com/office/drawing/2016/ink" xmlns:am3d="http://schemas.microsoft.com/office/drawing/2017/model3d" xmlns:o="urn:schemas-microsoft-com:office:office" xmlns:r="http://schemas.openxmlformats.org/officeDocument/2006/relationships" xmlns:m="http://schemas.openxmlformats.org/officeDocument/2006/math" xmlns:v="urn:schemas-microsoft-com:vml" xmlns:wp14="http://schemas.microsoft.com/office/word/2010/wordprocessingDrawing" xmlns:wp="http://schemas.openxmlformats.org/drawingml/2006/wordprocessingDrawing" xmlns:w10="urn:schemas-microsoft-com:office:word" xmlns:w="http://schemas.openxmlformats.org/wordprocessingml/2006/main" xmlns:w14="http://schemas.microsoft.com/office/word/2010/wordml" xmlns:w15="http://schemas.microsoft.com/office/word/2012/wordml" xmlns:w16cex="http://schemas.microsoft.com/office/word/2018/wordml/cex" xmlns:w16cid="http://schemas.microsoft.com/office/word/2016/wordml/cid" xmlns:w16="http://schemas.microsoft.com/office/word/2018/wordml" xmlns:w16se="http://schemas.microsoft.com/office/word/2015/wordml/symex" xmlns:wpg="http://schemas.microsoft.com/office/word/2010/wordprocessingGroup" xmlns:wpi="http://schemas.microsoft.com/office/word/2010/wordprocessingInk" xmlns:wne="http://schemas.microsoft.com/office/word/2006/wordml" xmlns:wps="http://schemas.microsoft.com/office/word/2010/wordprocessingShape" mc:Ignorable="w14 w15 w16se w16cid w16 w16cex wp14">
   <w:body>
     <w:p>
       <w:pPr>
@@ -232,43 +232,7 @@
           <w:sz w:val="24"/>
           <w:szCs w:val="24"/>
         </w:rPr>
-        <w:t xml:space="preserve"> a custom data type called a </w:t>
-      </w:r>
-      <w:proofErr w:type="spellStart"/>
-      <w:r>
-        <w:rPr>
-          <w:rFonts w:eastAsia="Times New Roman" w:cstheme="minorHAnsi"/>
-          <w:sz w:val="24"/>
-          <w:szCs w:val="24"/>
-        </w:rPr>
-        <w:t>CauchyList</w:t>
-      </w:r>
-      <w:proofErr w:type="spellEnd"/>
-      <w:r>
-        <w:rPr>
-          <w:rFonts w:eastAsia="Times New Roman" w:cstheme="minorHAnsi"/>
-          <w:sz w:val="24"/>
-          <w:szCs w:val="24"/>
-        </w:rPr>
-        <w:t xml:space="preserve">. A </w:t>
-      </w:r>
-      <w:proofErr w:type="spellStart"/>
-      <w:r>
-        <w:rPr>
-          <w:rFonts w:eastAsia="Times New Roman" w:cstheme="minorHAnsi"/>
-          <w:sz w:val="24"/>
-          <w:szCs w:val="24"/>
-        </w:rPr>
-        <w:t>CauchyList</w:t>
-      </w:r>
-      <w:proofErr w:type="spellEnd"/>
-      <w:r>
-        <w:rPr>
-          <w:rFonts w:eastAsia="Times New Roman" w:cstheme="minorHAnsi"/>
-          <w:sz w:val="24"/>
-          <w:szCs w:val="24"/>
-        </w:rPr>
-        <w:t xml:space="preserve"> is a </w:t>
+        <w:t xml:space="preserve"> a custom data type called a CauchyList. A CauchyList is a </w:t>
       </w:r>
       <w:r>
         <w:rPr>
@@ -368,43 +332,7 @@
           <w:sz w:val="24"/>
           <w:szCs w:val="24"/>
         </w:rPr>
-        <w:t xml:space="preserve"> </w:t>
-      </w:r>
-      <w:proofErr w:type="gramStart"/>
-      <w:r>
-        <w:rPr>
-          <w:rFonts w:eastAsia="Times New Roman" w:cstheme="minorHAnsi"/>
-          <w:sz w:val="24"/>
-          <w:szCs w:val="24"/>
-        </w:rPr>
-        <w:t>are</w:t>
-      </w:r>
-      <w:proofErr w:type="gramEnd"/>
-      <w:r>
-        <w:rPr>
-          <w:rFonts w:eastAsia="Times New Roman" w:cstheme="minorHAnsi"/>
-          <w:sz w:val="24"/>
-          <w:szCs w:val="24"/>
-        </w:rPr>
-        <w:t xml:space="preserve"> two </w:t>
-      </w:r>
-      <w:proofErr w:type="spellStart"/>
-      <w:r>
-        <w:rPr>
-          <w:rFonts w:eastAsia="Times New Roman" w:cstheme="minorHAnsi"/>
-          <w:sz w:val="24"/>
-          <w:szCs w:val="24"/>
-        </w:rPr>
-        <w:t>CauchyLists</w:t>
-      </w:r>
-      <w:proofErr w:type="spellEnd"/>
-      <w:r>
-        <w:rPr>
-          <w:rFonts w:eastAsia="Times New Roman" w:cstheme="minorHAnsi"/>
-          <w:sz w:val="24"/>
-          <w:szCs w:val="24"/>
-        </w:rPr>
-        <w:t xml:space="preserve"> you are going to overload the operators </w:t>
+        <w:t xml:space="preserve"> are two CauchyLists you are going to overload the operators </w:t>
       </w:r>
       <w:r>
         <w:rPr>
@@ -513,25 +441,7 @@
           <w:sz w:val="24"/>
           <w:szCs w:val="24"/>
         </w:rPr>
-        <w:t xml:space="preserve">The data type representing a </w:t>
-      </w:r>
-      <w:proofErr w:type="spellStart"/>
-      <w:r>
-        <w:rPr>
-          <w:rFonts w:eastAsia="Times New Roman" w:cstheme="minorHAnsi"/>
-          <w:sz w:val="24"/>
-          <w:szCs w:val="24"/>
-        </w:rPr>
-        <w:t>CauchyList</w:t>
-      </w:r>
-      <w:proofErr w:type="spellEnd"/>
-      <w:r>
-        <w:rPr>
-          <w:rFonts w:eastAsia="Times New Roman" w:cstheme="minorHAnsi"/>
-          <w:sz w:val="24"/>
-          <w:szCs w:val="24"/>
-        </w:rPr>
-        <w:t xml:space="preserve"> should contain two fields:</w:t>
+        <w:t>The data type representing a CauchyList should contain two fields:</w:t>
       </w:r>
     </w:p>
     <w:p>
@@ -686,25 +596,7 @@
           <w:sz w:val="24"/>
           <w:szCs w:val="24"/>
         </w:rPr>
-        <w:t xml:space="preserve">For example, two </w:t>
-      </w:r>
-      <w:proofErr w:type="spellStart"/>
-      <w:r>
-        <w:rPr>
-          <w:rFonts w:eastAsia="Times New Roman" w:cstheme="minorHAnsi"/>
-          <w:sz w:val="24"/>
-          <w:szCs w:val="24"/>
-        </w:rPr>
-        <w:t>CauchyLists</w:t>
-      </w:r>
-      <w:proofErr w:type="spellEnd"/>
-      <w:r>
-        <w:rPr>
-          <w:rFonts w:eastAsia="Times New Roman" w:cstheme="minorHAnsi"/>
-          <w:sz w:val="24"/>
-          <w:szCs w:val="24"/>
-        </w:rPr>
-        <w:t xml:space="preserve"> </w:t>
+        <w:t xml:space="preserve">For example, two CauchyLists </w:t>
       </w:r>
       <w:r>
         <w:rPr>
@@ -757,6 +649,11 @@
         <w:spacing w:after="120"/>
         <w:ind w:left="360" w:firstLine="360"/>
         <w:jc w:val="both"/>
+        <w:rPr>
+          <w:rFonts w:eastAsia="Times New Roman" w:cstheme="minorHAnsi"/>
+          <w:sz w:val="24"/>
+          <w:szCs w:val="24"/>
+        </w:rPr>
       </w:pPr>
       <w:r>
         <w:rPr>
@@ -772,7 +669,23 @@
           <w:sz w:val="24"/>
           <w:szCs w:val="24"/>
         </w:rPr>
-        <w:t>], b</w:t>
+        <w:t>]</w:t>
+      </w:r>
+    </w:p>
+    <w:p>
+      <w:pPr>
+        <w:widowControl w:val="0"/>
+        <w:spacing w:after="120"/>
+        <w:ind w:left="360" w:firstLine="360"/>
+        <w:jc w:val="both"/>
+      </w:pPr>
+      <w:r>
+        <w:rPr>
+          <w:rFonts w:eastAsia="Times New Roman" w:cstheme="minorHAnsi"/>
+          <w:sz w:val="24"/>
+          <w:szCs w:val="24"/>
+        </w:rPr>
+        <w:t>b</w:t>
       </w:r>
       <w:r>
         <w:rPr>
@@ -792,14 +705,6 @@
         <w:t>[12, 4, 7, 15, 13, 4]</w:t>
       </w:r>
       <w:bookmarkEnd w:id="0"/>
-      <w:r>
-        <w:rPr>
-          <w:rFonts w:eastAsia="Times New Roman" w:cstheme="minorHAnsi"/>
-          <w:sz w:val="24"/>
-          <w:szCs w:val="24"/>
-        </w:rPr>
-        <w:t>.</w:t>
-      </w:r>
     </w:p>
     <w:p>
       <w:pPr>
@@ -846,25 +751,7 @@
           <w:sz w:val="24"/>
           <w:szCs w:val="24"/>
         </w:rPr>
-        <w:t xml:space="preserve"> for the </w:t>
-      </w:r>
-      <w:proofErr w:type="spellStart"/>
-      <w:r>
-        <w:rPr>
-          <w:rFonts w:eastAsia="Times New Roman" w:cstheme="minorHAnsi"/>
-          <w:sz w:val="24"/>
-          <w:szCs w:val="24"/>
-        </w:rPr>
-        <w:t>CauchyList</w:t>
-      </w:r>
-      <w:proofErr w:type="spellEnd"/>
-      <w:r>
-        <w:rPr>
-          <w:rFonts w:eastAsia="Times New Roman" w:cstheme="minorHAnsi"/>
-          <w:sz w:val="24"/>
-          <w:szCs w:val="24"/>
-        </w:rPr>
-        <w:t xml:space="preserve"> type:</w:t>
+        <w:t xml:space="preserve"> for the CauchyList type:</w:t>
       </w:r>
     </w:p>
     <w:p>
@@ -932,153 +819,7 @@
           <w:sz w:val="24"/>
           <w:szCs w:val="24"/>
         </w:rPr>
-        <w:t xml:space="preserve">he sum of two </w:t>
-      </w:r>
-      <w:proofErr w:type="spellStart"/>
-      <w:r>
-        <w:rPr>
-          <w:rFonts w:eastAsia="Times New Roman" w:cstheme="minorHAnsi"/>
-          <w:sz w:val="24"/>
-          <w:szCs w:val="24"/>
-        </w:rPr>
-        <w:t>CauchyLists</w:t>
-      </w:r>
-      <w:proofErr w:type="spellEnd"/>
-      <w:r>
-        <w:rPr>
-          <w:rFonts w:eastAsia="Times New Roman" w:cstheme="minorHAnsi"/>
-          <w:sz w:val="24"/>
-          <w:szCs w:val="24"/>
-        </w:rPr>
-        <w:t xml:space="preserve"> is defined component-wise. That means if a, b are two </w:t>
-      </w:r>
-      <w:proofErr w:type="spellStart"/>
-      <w:r>
-        <w:rPr>
-          <w:rFonts w:eastAsia="Times New Roman" w:cstheme="minorHAnsi"/>
-          <w:sz w:val="24"/>
-          <w:szCs w:val="24"/>
-        </w:rPr>
-        <w:t>CauchyLists</w:t>
-      </w:r>
-      <w:proofErr w:type="spellEnd"/>
-      <w:r>
-        <w:rPr>
-          <w:rFonts w:eastAsia="Times New Roman" w:cstheme="minorHAnsi"/>
-          <w:sz w:val="24"/>
-          <w:szCs w:val="24"/>
-        </w:rPr>
-        <w:t xml:space="preserve"> then we define c = a + b by setting </w:t>
-      </w:r>
-      <w:proofErr w:type="spellStart"/>
-      <w:proofErr w:type="gramStart"/>
-      <w:r>
-        <w:rPr>
-          <w:rFonts w:eastAsia="Times New Roman" w:cstheme="minorHAnsi"/>
-          <w:sz w:val="24"/>
-          <w:szCs w:val="24"/>
-        </w:rPr>
-        <w:t>c.content</w:t>
-      </w:r>
-      <w:proofErr w:type="spellEnd"/>
-      <w:proofErr w:type="gramEnd"/>
-      <w:r>
-        <w:rPr>
-          <w:rFonts w:eastAsia="Times New Roman" w:cstheme="minorHAnsi"/>
-          <w:sz w:val="24"/>
-          <w:szCs w:val="24"/>
-        </w:rPr>
-        <w:t>[</w:t>
-      </w:r>
-      <w:proofErr w:type="spellStart"/>
-      <w:r>
-        <w:rPr>
-          <w:rFonts w:eastAsia="Times New Roman" w:cstheme="minorHAnsi"/>
-          <w:sz w:val="24"/>
-          <w:szCs w:val="24"/>
-        </w:rPr>
-        <w:t>i</w:t>
-      </w:r>
-      <w:proofErr w:type="spellEnd"/>
-      <w:r>
-        <w:rPr>
-          <w:rFonts w:eastAsia="Times New Roman" w:cstheme="minorHAnsi"/>
-          <w:sz w:val="24"/>
-          <w:szCs w:val="24"/>
-        </w:rPr>
-        <w:t xml:space="preserve">] = </w:t>
-      </w:r>
-      <w:proofErr w:type="spellStart"/>
-      <w:r>
-        <w:rPr>
-          <w:rFonts w:eastAsia="Times New Roman" w:cstheme="minorHAnsi"/>
-          <w:sz w:val="24"/>
-          <w:szCs w:val="24"/>
-        </w:rPr>
-        <w:t>a.content</w:t>
-      </w:r>
-      <w:proofErr w:type="spellEnd"/>
-      <w:r>
-        <w:rPr>
-          <w:rFonts w:eastAsia="Times New Roman" w:cstheme="minorHAnsi"/>
-          <w:sz w:val="24"/>
-          <w:szCs w:val="24"/>
-        </w:rPr>
-        <w:t>[</w:t>
-      </w:r>
-      <w:proofErr w:type="spellStart"/>
-      <w:r>
-        <w:rPr>
-          <w:rFonts w:eastAsia="Times New Roman" w:cstheme="minorHAnsi"/>
-          <w:sz w:val="24"/>
-          <w:szCs w:val="24"/>
-        </w:rPr>
-        <w:t>i</w:t>
-      </w:r>
-      <w:proofErr w:type="spellEnd"/>
-      <w:r>
-        <w:rPr>
-          <w:rFonts w:eastAsia="Times New Roman" w:cstheme="minorHAnsi"/>
-          <w:sz w:val="24"/>
-          <w:szCs w:val="24"/>
-        </w:rPr>
-        <w:t xml:space="preserve">] + </w:t>
-      </w:r>
-      <w:proofErr w:type="spellStart"/>
-      <w:r>
-        <w:rPr>
-          <w:rFonts w:eastAsia="Times New Roman" w:cstheme="minorHAnsi"/>
-          <w:sz w:val="24"/>
-          <w:szCs w:val="24"/>
-        </w:rPr>
-        <w:t>b.content</w:t>
-      </w:r>
-      <w:proofErr w:type="spellEnd"/>
-      <w:r>
-        <w:rPr>
-          <w:rFonts w:eastAsia="Times New Roman" w:cstheme="minorHAnsi"/>
-          <w:sz w:val="24"/>
-          <w:szCs w:val="24"/>
-        </w:rPr>
-        <w:t>[</w:t>
-      </w:r>
-      <w:proofErr w:type="spellStart"/>
-      <w:r>
-        <w:rPr>
-          <w:rFonts w:eastAsia="Times New Roman" w:cstheme="minorHAnsi"/>
-          <w:sz w:val="24"/>
-          <w:szCs w:val="24"/>
-        </w:rPr>
-        <w:t>i</w:t>
-      </w:r>
-      <w:proofErr w:type="spellEnd"/>
-      <w:r>
-        <w:rPr>
-          <w:rFonts w:eastAsia="Times New Roman" w:cstheme="minorHAnsi"/>
-          <w:sz w:val="24"/>
-          <w:szCs w:val="24"/>
-        </w:rPr>
-        <w:t xml:space="preserve">] where the addition is done mod </w:t>
+        <w:t xml:space="preserve">he sum of two CauchyLists is defined component-wise. That means if a, b are two CauchyLists then we define c = a + b by setting c.content[i] = a.content[i] + b.content[i] where the addition is done mod </w:t>
       </w:r>
       <w:r>
         <w:rPr>
@@ -1112,43 +853,7 @@
           <w:sz w:val="24"/>
           <w:szCs w:val="24"/>
         </w:rPr>
-        <w:t xml:space="preserve">This method should be able to handle </w:t>
-      </w:r>
-      <w:proofErr w:type="spellStart"/>
-      <w:r>
-        <w:rPr>
-          <w:rFonts w:eastAsia="Times New Roman" w:cstheme="minorHAnsi"/>
-          <w:sz w:val="24"/>
-          <w:szCs w:val="24"/>
-        </w:rPr>
-        <w:t>CauchyLists</w:t>
-      </w:r>
-      <w:proofErr w:type="spellEnd"/>
-      <w:r>
-        <w:rPr>
-          <w:rFonts w:eastAsia="Times New Roman" w:cstheme="minorHAnsi"/>
-          <w:sz w:val="24"/>
-          <w:szCs w:val="24"/>
-        </w:rPr>
-        <w:t xml:space="preserve"> of different lengths. When adding two lists of length m and n, where m &gt; n, the resulting list should be of length m and the higher elements of the shorter list is assumed to be zero. For example, for the above a, b we have a + b =</w:t>
-      </w:r>
-      <w:proofErr w:type="gramStart"/>
-      <w:r>
-        <w:rPr>
-          <w:rFonts w:eastAsia="Times New Roman" w:cstheme="minorHAnsi"/>
-          <w:sz w:val="24"/>
-          <w:szCs w:val="24"/>
-        </w:rPr>
-        <w:t xml:space="preserve">   [</w:t>
-      </w:r>
-      <w:proofErr w:type="gramEnd"/>
-      <w:r>
-        <w:rPr>
-          <w:rFonts w:eastAsia="Times New Roman" w:cstheme="minorHAnsi"/>
-          <w:sz w:val="24"/>
-          <w:szCs w:val="24"/>
-        </w:rPr>
-        <w:t>29, 13, 29, 11, 10, 0, 15, 28, 24, 1].</w:t>
+        <w:t>This method should be able to handle CauchyLists of different lengths. When adding two lists of length m and n, where m &gt; n, the resulting list should be of length m and the higher elements of the shorter list is assumed to be zero. For example, for the above a, b we have a + b =   [29, 13, 29, 11, 10, 0, 15, 28, 24, 1].</w:t>
       </w:r>
     </w:p>
     <w:p>
@@ -1273,7 +978,6 @@
           <w:sz w:val="24"/>
           <w:szCs w:val="24"/>
         </w:rPr>
-        <w:lastRenderedPageBreak/>
         <w:t>T</w:t>
       </w:r>
       <w:r>
@@ -1321,43 +1025,7 @@
           <w:sz w:val="24"/>
           <w:szCs w:val="24"/>
         </w:rPr>
-        <w:t xml:space="preserve">uppose that a, b </w:t>
-      </w:r>
-      <w:proofErr w:type="gramStart"/>
-      <w:r>
-        <w:rPr>
-          <w:rFonts w:eastAsia="Times New Roman" w:cstheme="minorHAnsi"/>
-          <w:sz w:val="24"/>
-          <w:szCs w:val="24"/>
-        </w:rPr>
-        <w:t>are</w:t>
-      </w:r>
-      <w:proofErr w:type="gramEnd"/>
-      <w:r>
-        <w:rPr>
-          <w:rFonts w:eastAsia="Times New Roman" w:cstheme="minorHAnsi"/>
-          <w:sz w:val="24"/>
-          <w:szCs w:val="24"/>
-        </w:rPr>
-        <w:t xml:space="preserve"> two </w:t>
-      </w:r>
-      <w:proofErr w:type="spellStart"/>
-      <w:r>
-        <w:rPr>
-          <w:rFonts w:eastAsia="Times New Roman" w:cstheme="minorHAnsi"/>
-          <w:sz w:val="24"/>
-          <w:szCs w:val="24"/>
-        </w:rPr>
-        <w:t>CauchyLists</w:t>
-      </w:r>
-      <w:proofErr w:type="spellEnd"/>
-      <w:r>
-        <w:rPr>
-          <w:rFonts w:eastAsia="Times New Roman" w:cstheme="minorHAnsi"/>
-          <w:sz w:val="24"/>
-          <w:szCs w:val="24"/>
-        </w:rPr>
-        <w:t>. Then the product c = a*b is defined as</w:t>
+        <w:t>uppose that a, b are two CauchyLists. Then the product c = a*b is defined as</w:t>
       </w:r>
       <w:r>
         <w:rPr>
@@ -1394,115 +1062,7 @@
           <w:sz w:val="24"/>
           <w:szCs w:val="24"/>
         </w:rPr>
-        <w:t>c[</w:t>
-      </w:r>
-      <w:proofErr w:type="spellStart"/>
-      <w:r>
-        <w:rPr>
-          <w:rFonts w:eastAsia="Times New Roman" w:cstheme="minorHAnsi"/>
-          <w:sz w:val="24"/>
-          <w:szCs w:val="24"/>
-        </w:rPr>
-        <w:t>i</w:t>
-      </w:r>
-      <w:proofErr w:type="spellEnd"/>
-      <w:r>
-        <w:rPr>
-          <w:rFonts w:eastAsia="Times New Roman" w:cstheme="minorHAnsi"/>
-          <w:sz w:val="24"/>
-          <w:szCs w:val="24"/>
-        </w:rPr>
-        <w:t xml:space="preserve">] = </w:t>
-      </w:r>
-      <w:proofErr w:type="gramStart"/>
-      <w:r>
-        <w:rPr>
-          <w:rFonts w:eastAsia="Times New Roman" w:cstheme="minorHAnsi"/>
-          <w:sz w:val="24"/>
-          <w:szCs w:val="24"/>
-        </w:rPr>
-        <w:t>a[</w:t>
-      </w:r>
-      <w:proofErr w:type="gramEnd"/>
-      <w:r>
-        <w:rPr>
-          <w:rFonts w:eastAsia="Times New Roman" w:cstheme="minorHAnsi"/>
-          <w:sz w:val="24"/>
-          <w:szCs w:val="24"/>
-        </w:rPr>
-        <w:t>0] * b[</w:t>
-      </w:r>
-      <w:proofErr w:type="spellStart"/>
-      <w:r>
-        <w:rPr>
-          <w:rFonts w:eastAsia="Times New Roman" w:cstheme="minorHAnsi"/>
-          <w:sz w:val="24"/>
-          <w:szCs w:val="24"/>
-        </w:rPr>
-        <w:t>i</w:t>
-      </w:r>
-      <w:proofErr w:type="spellEnd"/>
-      <w:r>
-        <w:rPr>
-          <w:rFonts w:eastAsia="Times New Roman" w:cstheme="minorHAnsi"/>
-          <w:sz w:val="24"/>
-          <w:szCs w:val="24"/>
-        </w:rPr>
-        <w:t>] + a[1] * b[</w:t>
-      </w:r>
-      <w:proofErr w:type="spellStart"/>
-      <w:r>
-        <w:rPr>
-          <w:rFonts w:eastAsia="Times New Roman" w:cstheme="minorHAnsi"/>
-          <w:sz w:val="24"/>
-          <w:szCs w:val="24"/>
-        </w:rPr>
-        <w:t>i</w:t>
-      </w:r>
-      <w:proofErr w:type="spellEnd"/>
-      <w:r>
-        <w:rPr>
-          <w:rFonts w:eastAsia="Times New Roman" w:cstheme="minorHAnsi"/>
-          <w:sz w:val="24"/>
-          <w:szCs w:val="24"/>
-        </w:rPr>
-        <w:t xml:space="preserve"> - 1] + a[2] * b[</w:t>
-      </w:r>
-      <w:proofErr w:type="spellStart"/>
-      <w:r>
-        <w:rPr>
-          <w:rFonts w:eastAsia="Times New Roman" w:cstheme="minorHAnsi"/>
-          <w:sz w:val="24"/>
-          <w:szCs w:val="24"/>
-        </w:rPr>
-        <w:t>i</w:t>
-      </w:r>
-      <w:proofErr w:type="spellEnd"/>
-      <w:r>
-        <w:rPr>
-          <w:rFonts w:eastAsia="Times New Roman" w:cstheme="minorHAnsi"/>
-          <w:sz w:val="24"/>
-          <w:szCs w:val="24"/>
-        </w:rPr>
-        <w:t xml:space="preserve"> - 2] + · · · + a[</w:t>
-      </w:r>
-      <w:proofErr w:type="spellStart"/>
-      <w:r>
-        <w:rPr>
-          <w:rFonts w:eastAsia="Times New Roman" w:cstheme="minorHAnsi"/>
-          <w:sz w:val="24"/>
-          <w:szCs w:val="24"/>
-        </w:rPr>
-        <w:t>i</w:t>
-      </w:r>
-      <w:proofErr w:type="spellEnd"/>
-      <w:r>
-        <w:rPr>
-          <w:rFonts w:eastAsia="Times New Roman" w:cstheme="minorHAnsi"/>
-          <w:sz w:val="24"/>
-          <w:szCs w:val="24"/>
-        </w:rPr>
-        <w:t xml:space="preserve">] * b[0] </w:t>
+        <w:t xml:space="preserve">c[i] = a[0] * b[i] + a[1] * b[i - 1] + a[2] * b[i - 2] + · · · + a[i] * b[0] </w:t>
       </w:r>
     </w:p>
     <w:p>
@@ -1523,27 +1083,7 @@
           <w:sz w:val="24"/>
           <w:szCs w:val="24"/>
         </w:rPr>
-        <w:t xml:space="preserve">where we denoted </w:t>
-      </w:r>
-      <w:proofErr w:type="spellStart"/>
-      <w:proofErr w:type="gramStart"/>
-      <w:r>
-        <w:rPr>
-          <w:rFonts w:eastAsia="Times New Roman" w:cstheme="minorHAnsi"/>
-          <w:sz w:val="24"/>
-          <w:szCs w:val="24"/>
-        </w:rPr>
-        <w:t>a.content</w:t>
-      </w:r>
-      <w:proofErr w:type="spellEnd"/>
-      <w:proofErr w:type="gramEnd"/>
-      <w:r>
-        <w:rPr>
-          <w:rFonts w:eastAsia="Times New Roman" w:cstheme="minorHAnsi"/>
-          <w:sz w:val="24"/>
-          <w:szCs w:val="24"/>
-        </w:rPr>
-        <w:t xml:space="preserve">[k] by a[k] for simplicity. </w:t>
+        <w:t xml:space="preserve">where we denoted a.content[k] by a[k] for simplicity. </w:t>
       </w:r>
     </w:p>
     <w:p>
@@ -1559,25 +1099,7 @@
           <w:sz w:val="24"/>
           <w:szCs w:val="24"/>
         </w:rPr>
-        <w:t>Remember, c[</w:t>
-      </w:r>
-      <w:proofErr w:type="spellStart"/>
-      <w:r>
-        <w:rPr>
-          <w:rFonts w:eastAsia="Times New Roman" w:cstheme="minorHAnsi"/>
-          <w:sz w:val="24"/>
-          <w:szCs w:val="24"/>
-        </w:rPr>
-        <w:t>i</w:t>
-      </w:r>
-      <w:proofErr w:type="spellEnd"/>
-      <w:r>
-        <w:rPr>
-          <w:rFonts w:eastAsia="Times New Roman" w:cstheme="minorHAnsi"/>
-          <w:sz w:val="24"/>
-          <w:szCs w:val="24"/>
-        </w:rPr>
-        <w:t xml:space="preserve">] must be reduced mod </w:t>
+        <w:t xml:space="preserve">Remember, c[i] must be reduced mod </w:t>
       </w:r>
       <w:r>
         <w:rPr>
@@ -1611,97 +1133,7 @@
           <w:sz w:val="24"/>
           <w:szCs w:val="24"/>
         </w:rPr>
-        <w:t xml:space="preserve">roduct of two </w:t>
-      </w:r>
-      <w:proofErr w:type="spellStart"/>
-      <w:r>
-        <w:rPr>
-          <w:rFonts w:eastAsia="Times New Roman" w:cstheme="minorHAnsi"/>
-          <w:sz w:val="24"/>
-          <w:szCs w:val="24"/>
-        </w:rPr>
-        <w:t>CauchyLists</w:t>
-      </w:r>
-      <w:proofErr w:type="spellEnd"/>
-      <w:r>
-        <w:rPr>
-          <w:rFonts w:eastAsia="Times New Roman" w:cstheme="minorHAnsi"/>
-          <w:sz w:val="24"/>
-          <w:szCs w:val="24"/>
-        </w:rPr>
-        <w:t xml:space="preserve"> of lengths m and n is a </w:t>
-      </w:r>
-      <w:proofErr w:type="spellStart"/>
-      <w:r>
-        <w:rPr>
-          <w:rFonts w:eastAsia="Times New Roman" w:cstheme="minorHAnsi"/>
-          <w:sz w:val="24"/>
-          <w:szCs w:val="24"/>
-        </w:rPr>
-        <w:t>CauchyList</w:t>
-      </w:r>
-      <w:proofErr w:type="spellEnd"/>
-      <w:r>
-        <w:rPr>
-          <w:rFonts w:eastAsia="Times New Roman" w:cstheme="minorHAnsi"/>
-          <w:sz w:val="24"/>
-          <w:szCs w:val="24"/>
-        </w:rPr>
-        <w:t xml:space="preserve"> of length m + n - 1. </w:t>
-      </w:r>
-      <w:proofErr w:type="gramStart"/>
-      <w:r>
-        <w:rPr>
-          <w:rFonts w:eastAsia="Times New Roman" w:cstheme="minorHAnsi"/>
-          <w:sz w:val="24"/>
-          <w:szCs w:val="24"/>
-        </w:rPr>
-        <w:t>So</w:t>
-      </w:r>
-      <w:proofErr w:type="gramEnd"/>
-      <w:r>
-        <w:rPr>
-          <w:rFonts w:eastAsia="Times New Roman" w:cstheme="minorHAnsi"/>
-          <w:sz w:val="24"/>
-          <w:szCs w:val="24"/>
-        </w:rPr>
-        <w:t xml:space="preserve"> the index </w:t>
-      </w:r>
-      <w:proofErr w:type="spellStart"/>
-      <w:r>
-        <w:rPr>
-          <w:rFonts w:eastAsia="Times New Roman" w:cstheme="minorHAnsi"/>
-          <w:sz w:val="24"/>
-          <w:szCs w:val="24"/>
-        </w:rPr>
-        <w:t>i</w:t>
-      </w:r>
-      <w:proofErr w:type="spellEnd"/>
-      <w:r>
-        <w:rPr>
-          <w:rFonts w:eastAsia="Times New Roman" w:cstheme="minorHAnsi"/>
-          <w:sz w:val="24"/>
-          <w:szCs w:val="24"/>
-        </w:rPr>
-        <w:t xml:space="preserve"> in c[</w:t>
-      </w:r>
-      <w:proofErr w:type="spellStart"/>
-      <w:r>
-        <w:rPr>
-          <w:rFonts w:eastAsia="Times New Roman" w:cstheme="minorHAnsi"/>
-          <w:sz w:val="24"/>
-          <w:szCs w:val="24"/>
-        </w:rPr>
-        <w:t>i</w:t>
-      </w:r>
-      <w:proofErr w:type="spellEnd"/>
-      <w:r>
-        <w:rPr>
-          <w:rFonts w:eastAsia="Times New Roman" w:cstheme="minorHAnsi"/>
-          <w:sz w:val="24"/>
-          <w:szCs w:val="24"/>
-        </w:rPr>
-        <w:t>] can be larger than the lengths of a and b. You should take care of this, again by assuming that the elements outside the bounds of a list are zero. In the example above, we have a * b = [18, 21, 16, 17, 24, 24, 2, 18, 18, 0, 27, 16, 5, 16, 4].</w:t>
+        <w:t>roduct of two CauchyLists of lengths m and n is a CauchyList of length m + n - 1. So the index i in c[i] can be larger than the lengths of a and b. You should take care of this, again by assuming that the elements outside the bounds of a list are zero. In the example above, we have a * b = [18, 21, 16, 17, 24, 24, 2, 18, 18, 0, 27, 16, 5, 16, 4].</w:t>
       </w:r>
     </w:p>
     <w:p>
@@ -1717,61 +1149,7 @@
           <w:sz w:val="24"/>
           <w:szCs w:val="24"/>
         </w:rPr>
-        <w:t xml:space="preserve">If the second argument is an integer, not a </w:t>
-      </w:r>
-      <w:proofErr w:type="spellStart"/>
-      <w:r>
-        <w:rPr>
-          <w:rFonts w:eastAsia="Times New Roman" w:cstheme="minorHAnsi"/>
-          <w:sz w:val="24"/>
-          <w:szCs w:val="24"/>
-        </w:rPr>
-        <w:t>CauchyList</w:t>
-      </w:r>
-      <w:proofErr w:type="spellEnd"/>
-      <w:r>
-        <w:rPr>
-          <w:rFonts w:eastAsia="Times New Roman" w:cstheme="minorHAnsi"/>
-          <w:sz w:val="24"/>
-          <w:szCs w:val="24"/>
-        </w:rPr>
-        <w:t>, then this method does a scalar multiplication which is much simpler. That is, if b is an integer then c[</w:t>
-      </w:r>
-      <w:proofErr w:type="spellStart"/>
-      <w:r>
-        <w:rPr>
-          <w:rFonts w:eastAsia="Times New Roman" w:cstheme="minorHAnsi"/>
-          <w:sz w:val="24"/>
-          <w:szCs w:val="24"/>
-        </w:rPr>
-        <w:t>i</w:t>
-      </w:r>
-      <w:proofErr w:type="spellEnd"/>
-      <w:r>
-        <w:rPr>
-          <w:rFonts w:eastAsia="Times New Roman" w:cstheme="minorHAnsi"/>
-          <w:sz w:val="24"/>
-          <w:szCs w:val="24"/>
-        </w:rPr>
-        <w:t>] = a[</w:t>
-      </w:r>
-      <w:proofErr w:type="spellStart"/>
-      <w:r>
-        <w:rPr>
-          <w:rFonts w:eastAsia="Times New Roman" w:cstheme="minorHAnsi"/>
-          <w:sz w:val="24"/>
-          <w:szCs w:val="24"/>
-        </w:rPr>
-        <w:t>i</w:t>
-      </w:r>
-      <w:proofErr w:type="spellEnd"/>
-      <w:r>
-        <w:rPr>
-          <w:rFonts w:eastAsia="Times New Roman" w:cstheme="minorHAnsi"/>
-          <w:sz w:val="24"/>
-          <w:szCs w:val="24"/>
-        </w:rPr>
-        <w:t>] * b. This allows us to be able to, for example, evaluate an expression of the form a * 65.</w:t>
+        <w:t>If the second argument is an integer, not a CauchyList, then this method does a scalar multiplication which is much simpler. That is, if b is an integer then c[i] = a[i] * b. This allows us to be able to, for example, evaluate an expression of the form a * 65.</w:t>
       </w:r>
     </w:p>
     <w:p>
@@ -1835,25 +1213,7 @@
           <w:sz w:val="24"/>
           <w:szCs w:val="24"/>
         </w:rPr>
-        <w:t xml:space="preserve">wo </w:t>
-      </w:r>
-      <w:proofErr w:type="spellStart"/>
-      <w:r>
-        <w:rPr>
-          <w:rFonts w:eastAsia="Times New Roman" w:cstheme="minorHAnsi"/>
-          <w:sz w:val="24"/>
-          <w:szCs w:val="24"/>
-        </w:rPr>
-        <w:t>CauchyLists</w:t>
-      </w:r>
-      <w:proofErr w:type="spellEnd"/>
-      <w:r>
-        <w:rPr>
-          <w:rFonts w:eastAsia="Times New Roman" w:cstheme="minorHAnsi"/>
-          <w:sz w:val="24"/>
-          <w:szCs w:val="24"/>
-        </w:rPr>
-        <w:t xml:space="preserve"> are equal if they have the same modulus value </w:t>
+        <w:t xml:space="preserve">wo CauchyLists are equal if they have the same modulus value </w:t>
       </w:r>
       <w:r>
         <w:rPr>
@@ -1945,25 +1305,7 @@
           <w:sz w:val="24"/>
           <w:szCs w:val="24"/>
         </w:rPr>
-        <w:t xml:space="preserve">a </w:t>
-      </w:r>
-      <w:proofErr w:type="spellStart"/>
-      <w:r>
-        <w:rPr>
-          <w:rFonts w:eastAsia="Times New Roman" w:cstheme="minorHAnsi"/>
-          <w:sz w:val="24"/>
-          <w:szCs w:val="24"/>
-        </w:rPr>
-        <w:t>CauchyList</w:t>
-      </w:r>
-      <w:proofErr w:type="spellEnd"/>
-      <w:r>
-        <w:rPr>
-          <w:rFonts w:eastAsia="Times New Roman" w:cstheme="minorHAnsi"/>
-          <w:sz w:val="24"/>
-          <w:szCs w:val="24"/>
-        </w:rPr>
-        <w:t xml:space="preserve"> should have a string value of the form</w:t>
+        <w:t>a CauchyList should have a string value of the form</w:t>
       </w:r>
     </w:p>
     <w:p>
@@ -2398,6 +1740,7 @@
           <w:sz w:val="24"/>
           <w:szCs w:val="24"/>
         </w:rPr>
+        <w:lastRenderedPageBreak/>
         <w:t>…</w:t>
       </w:r>
     </w:p>
@@ -2414,7 +1757,6 @@
           <w:sz w:val="24"/>
           <w:szCs w:val="24"/>
         </w:rPr>
-        <w:lastRenderedPageBreak/>
         <w:t xml:space="preserve">Note: instances of type class Num </w:t>
       </w:r>
       <w:r>
@@ -2469,7 +1811,6 @@
         </w:rPr>
         <w:t xml:space="preserve">, and </w:t>
       </w:r>
-      <w:proofErr w:type="spellStart"/>
       <w:r>
         <w:rPr>
           <w:rFonts w:eastAsia="Times New Roman" w:cstheme="minorHAnsi"/>
@@ -2480,50 +1821,13 @@
         </w:rPr>
         <w:t>fromInteger</w:t>
       </w:r>
-      <w:proofErr w:type="spellEnd"/>
-      <w:r>
-        <w:rPr>
-          <w:rFonts w:eastAsia="Times New Roman" w:cstheme="minorHAnsi"/>
-          <w:sz w:val="24"/>
-          <w:szCs w:val="24"/>
-        </w:rPr>
-        <w:t xml:space="preserve">. For abs and signum you can perform component-wise abs and signum just like in the Pt2 type. For </w:t>
-      </w:r>
-      <w:proofErr w:type="spellStart"/>
-      <w:r>
-        <w:rPr>
-          <w:rFonts w:eastAsia="Times New Roman" w:cstheme="minorHAnsi"/>
-          <w:sz w:val="24"/>
-          <w:szCs w:val="24"/>
-        </w:rPr>
-        <w:t>fromInteger</w:t>
-      </w:r>
-      <w:proofErr w:type="spellEnd"/>
-      <w:r>
-        <w:rPr>
-          <w:rFonts w:eastAsia="Times New Roman" w:cstheme="minorHAnsi"/>
-          <w:sz w:val="24"/>
-          <w:szCs w:val="24"/>
-        </w:rPr>
-        <w:t xml:space="preserve">, however, you need implement it in a way as to satisfy the requirement on the * operator to correctly evaluate expressions such as a * 65 where a is a </w:t>
-      </w:r>
-      <w:proofErr w:type="spellStart"/>
-      <w:r>
-        <w:rPr>
-          <w:rFonts w:eastAsia="Times New Roman" w:cstheme="minorHAnsi"/>
-          <w:sz w:val="24"/>
-          <w:szCs w:val="24"/>
-        </w:rPr>
-        <w:t>CauchyList</w:t>
-      </w:r>
-      <w:proofErr w:type="spellEnd"/>
-      <w:r>
-        <w:rPr>
-          <w:rFonts w:eastAsia="Times New Roman" w:cstheme="minorHAnsi"/>
-          <w:sz w:val="24"/>
-          <w:szCs w:val="24"/>
-        </w:rPr>
-        <w:t>.</w:t>
+      <w:r>
+        <w:rPr>
+          <w:rFonts w:eastAsia="Times New Roman" w:cstheme="minorHAnsi"/>
+          <w:sz w:val="24"/>
+          <w:szCs w:val="24"/>
+        </w:rPr>
+        <w:t>. For abs and signum you can perform component-wise abs and signum just like in the Pt2 type. For fromInteger, however, you need implement it in a way as to satisfy the requirement on the * operator to correctly evaluate expressions such as a * 65 where a is a CauchyList.</w:t>
       </w:r>
     </w:p>
     <w:p>
@@ -2587,43 +1891,7 @@
           <w:sz w:val="24"/>
           <w:szCs w:val="24"/>
         </w:rPr>
-        <w:t xml:space="preserve">Operators in Rust can be overloaded using the packages </w:t>
-      </w:r>
-      <w:proofErr w:type="gramStart"/>
-      <w:r>
-        <w:rPr>
-          <w:rFonts w:eastAsia="Times New Roman" w:cstheme="minorHAnsi"/>
-          <w:sz w:val="24"/>
-          <w:szCs w:val="24"/>
-        </w:rPr>
-        <w:t>std::</w:t>
-      </w:r>
-      <w:proofErr w:type="gramEnd"/>
-      <w:r>
-        <w:rPr>
-          <w:rFonts w:eastAsia="Times New Roman" w:cstheme="minorHAnsi"/>
-          <w:sz w:val="24"/>
-          <w:szCs w:val="24"/>
-        </w:rPr>
-        <w:t>ops, std::</w:t>
-      </w:r>
-      <w:proofErr w:type="spellStart"/>
-      <w:r>
-        <w:rPr>
-          <w:rFonts w:eastAsia="Times New Roman" w:cstheme="minorHAnsi"/>
-          <w:sz w:val="24"/>
-          <w:szCs w:val="24"/>
-        </w:rPr>
-        <w:t>cmp</w:t>
-      </w:r>
-      <w:proofErr w:type="spellEnd"/>
-      <w:r>
-        <w:rPr>
-          <w:rFonts w:eastAsia="Times New Roman" w:cstheme="minorHAnsi"/>
-          <w:sz w:val="24"/>
-          <w:szCs w:val="24"/>
-        </w:rPr>
-        <w:t xml:space="preserve">, etc. Recall the </w:t>
+        <w:t xml:space="preserve">Operators in Rust can be overloaded using the packages std::ops, std::cmp, etc. Recall the </w:t>
       </w:r>
       <w:r>
         <w:rPr>
@@ -2659,35 +1927,7 @@
           <w:sz w:val="24"/>
           <w:szCs w:val="24"/>
         </w:rPr>
-        <w:t xml:space="preserve">trait from </w:t>
-      </w:r>
-      <w:proofErr w:type="gramStart"/>
-      <w:r>
-        <w:rPr>
-          <w:rFonts w:eastAsia="Times New Roman" w:cstheme="minorHAnsi"/>
-          <w:sz w:val="24"/>
-          <w:szCs w:val="24"/>
-        </w:rPr>
-        <w:t>std::</w:t>
-      </w:r>
-      <w:proofErr w:type="spellStart"/>
-      <w:proofErr w:type="gramEnd"/>
-      <w:r>
-        <w:rPr>
-          <w:rFonts w:eastAsia="Times New Roman" w:cstheme="minorHAnsi"/>
-          <w:sz w:val="24"/>
-          <w:szCs w:val="24"/>
-        </w:rPr>
-        <w:t>fmt</w:t>
-      </w:r>
-      <w:proofErr w:type="spellEnd"/>
-      <w:r>
-        <w:rPr>
-          <w:rFonts w:eastAsia="Times New Roman" w:cstheme="minorHAnsi"/>
-          <w:sz w:val="24"/>
-          <w:szCs w:val="24"/>
-        </w:rPr>
-        <w:t xml:space="preserve"> for Pt2D. Overloading the + operator can be done using the </w:t>
+        <w:t xml:space="preserve">trait from std::fmt for Pt2D. Overloading the + operator can be done using the </w:t>
       </w:r>
       <w:r>
         <w:rPr>
@@ -2824,25 +2064,7 @@
           <w:sz w:val="24"/>
           <w:szCs w:val="24"/>
         </w:rPr>
-        <w:t xml:space="preserve"> replacing </w:t>
-      </w:r>
-      <w:proofErr w:type="gramStart"/>
-      <w:r>
-        <w:rPr>
-          <w:rFonts w:eastAsia="Times New Roman" w:cstheme="minorHAnsi"/>
-          <w:sz w:val="24"/>
-          <w:szCs w:val="24"/>
-        </w:rPr>
-        <w:t>ops::</w:t>
-      </w:r>
-      <w:proofErr w:type="gramEnd"/>
-      <w:r>
-        <w:rPr>
-          <w:rFonts w:eastAsia="Times New Roman" w:cstheme="minorHAnsi"/>
-          <w:sz w:val="24"/>
-          <w:szCs w:val="24"/>
-        </w:rPr>
-        <w:t xml:space="preserve">Add with, for example, </w:t>
+        <w:t xml:space="preserve"> replacing ops::Add with, for example, </w:t>
       </w:r>
       <w:bookmarkStart w:id="1" w:name="__DdeLink__80_2682944142"/>
       <w:r>
@@ -2860,25 +2082,7 @@
           <w:sz w:val="24"/>
           <w:szCs w:val="24"/>
         </w:rPr>
-        <w:t xml:space="preserve">. If we wanted to be able to add a Pt2D to an integer we could implement the trait </w:t>
-      </w:r>
-      <w:proofErr w:type="gramStart"/>
-      <w:r>
-        <w:rPr>
-          <w:rFonts w:eastAsia="Times New Roman" w:cstheme="minorHAnsi"/>
-          <w:sz w:val="24"/>
-          <w:szCs w:val="24"/>
-        </w:rPr>
-        <w:t>ops::</w:t>
-      </w:r>
-      <w:proofErr w:type="gramEnd"/>
-      <w:r>
-        <w:rPr>
-          <w:rFonts w:eastAsia="Times New Roman" w:cstheme="minorHAnsi"/>
-          <w:sz w:val="24"/>
-          <w:szCs w:val="24"/>
-        </w:rPr>
-        <w:t>Add&lt;i32&gt; as well. The line “type Output = Pt2D” specifies the result of the + operation.</w:t>
+        <w:t>. If we wanted to be able to add a Pt2D to an integer we could implement the trait ops::Add&lt;i32&gt; as well. The line “type Output = Pt2D” specifies the result of the + operation.</w:t>
       </w:r>
     </w:p>
     <w:p>
@@ -2900,63 +2104,23 @@
         </w:rPr>
         <w:t xml:space="preserve">To overload the == operator, you need to implement the </w:t>
       </w:r>
-      <w:proofErr w:type="spellStart"/>
-      <w:r>
-        <w:rPr>
-          <w:rFonts w:eastAsia="Times New Roman" w:cstheme="minorHAnsi"/>
-          <w:b/>
-          <w:bCs/>
-          <w:sz w:val="24"/>
-          <w:szCs w:val="24"/>
-        </w:rPr>
-        <w:t>PartialEq</w:t>
-      </w:r>
-      <w:proofErr w:type="spellEnd"/>
-      <w:r>
-        <w:rPr>
-          <w:rFonts w:eastAsia="Times New Roman" w:cstheme="minorHAnsi"/>
-          <w:b/>
-          <w:bCs/>
-          <w:sz w:val="24"/>
-          <w:szCs w:val="24"/>
-        </w:rPr>
-        <w:t xml:space="preserve"> </w:t>
-      </w:r>
-      <w:r>
-        <w:rPr>
-          <w:rFonts w:eastAsia="Times New Roman" w:cstheme="minorHAnsi"/>
-          <w:sz w:val="24"/>
-          <w:szCs w:val="24"/>
-        </w:rPr>
-        <w:t xml:space="preserve">trait from </w:t>
-      </w:r>
-      <w:proofErr w:type="gramStart"/>
-      <w:r>
-        <w:rPr>
-          <w:rFonts w:eastAsia="Times New Roman" w:cstheme="minorHAnsi"/>
-          <w:sz w:val="24"/>
-          <w:szCs w:val="24"/>
-        </w:rPr>
-        <w:t>std::</w:t>
-      </w:r>
-      <w:proofErr w:type="spellStart"/>
-      <w:proofErr w:type="gramEnd"/>
-      <w:r>
-        <w:rPr>
-          <w:rFonts w:eastAsia="Times New Roman" w:cstheme="minorHAnsi"/>
-          <w:sz w:val="24"/>
-          <w:szCs w:val="24"/>
-        </w:rPr>
-        <w:t>cmp</w:t>
-      </w:r>
-      <w:proofErr w:type="spellEnd"/>
-      <w:r>
-        <w:rPr>
-          <w:rFonts w:eastAsia="Times New Roman" w:cstheme="minorHAnsi"/>
-          <w:sz w:val="24"/>
-          <w:szCs w:val="24"/>
-        </w:rPr>
-        <w:t>.</w:t>
+      <w:r>
+        <w:rPr>
+          <w:rFonts w:eastAsia="Times New Roman" w:cstheme="minorHAnsi"/>
+          <w:b/>
+          <w:bCs/>
+          <w:sz w:val="24"/>
+          <w:szCs w:val="24"/>
+        </w:rPr>
+        <w:t xml:space="preserve">PartialEq </w:t>
+      </w:r>
+      <w:r>
+        <w:rPr>
+          <w:rFonts w:eastAsia="Times New Roman" w:cstheme="minorHAnsi"/>
+          <w:sz w:val="24"/>
+          <w:szCs w:val="24"/>
+        </w:rPr>
+        <w:t>trait from std::cmp.</w:t>
       </w:r>
     </w:p>
     <w:p>
@@ -3091,23 +2255,7 @@
           <w:sz w:val="24"/>
           <w:szCs w:val="24"/>
         </w:rPr>
-        <w:t xml:space="preserve">We will be testing your code by evaluating expressions on your </w:t>
-      </w:r>
-      <w:proofErr w:type="spellStart"/>
-      <w:r>
-        <w:rPr>
-          <w:sz w:val="24"/>
-          <w:szCs w:val="24"/>
-        </w:rPr>
-        <w:t>CauchyList</w:t>
-      </w:r>
-      <w:proofErr w:type="spellEnd"/>
-      <w:r>
-        <w:rPr>
-          <w:sz w:val="24"/>
-          <w:szCs w:val="24"/>
-        </w:rPr>
-        <w:t xml:space="preserve"> implementation. Therefore, it is very important that your implementation is internally consistent. All your operations should</w:t>
+        <w:t>We will be testing your code by evaluating expressions on your CauchyList implementation. Therefore, it is very important that your implementation is internally consistent. All your operations should</w:t>
       </w:r>
       <w:r>
         <w:rPr>
@@ -3128,23 +2276,7 @@
           <w:sz w:val="24"/>
           <w:szCs w:val="24"/>
         </w:rPr>
-        <w:t xml:space="preserve">) where a, b, c are all </w:t>
-      </w:r>
-      <w:proofErr w:type="spellStart"/>
-      <w:r>
-        <w:rPr>
-          <w:sz w:val="24"/>
-          <w:szCs w:val="24"/>
-        </w:rPr>
-        <w:t>CauchyLists</w:t>
-      </w:r>
-      <w:proofErr w:type="spellEnd"/>
-      <w:r>
-        <w:rPr>
-          <w:sz w:val="24"/>
-          <w:szCs w:val="24"/>
-        </w:rPr>
-        <w:t>.</w:t>
+        <w:t>) where a, b, c are all CauchyLists.</w:t>
       </w:r>
     </w:p>
     <w:p>
@@ -3180,7 +2312,6 @@
           <w:sz w:val="24"/>
           <w:szCs w:val="24"/>
         </w:rPr>
-        <w:lastRenderedPageBreak/>
         <w:t>Submission</w:t>
       </w:r>
       <w:r>
@@ -3261,23 +2392,7 @@
           <w:sz w:val="24"/>
           <w:szCs w:val="24"/>
         </w:rPr>
-        <w:t xml:space="preserve">A Haskell source file named </w:t>
-      </w:r>
-      <w:proofErr w:type="spellStart"/>
-      <w:r>
-        <w:rPr>
-          <w:sz w:val="24"/>
-          <w:szCs w:val="24"/>
-        </w:rPr>
-        <w:t>Cauchy.hs</w:t>
-      </w:r>
-      <w:proofErr w:type="spellEnd"/>
-      <w:r>
-        <w:rPr>
-          <w:sz w:val="24"/>
-          <w:szCs w:val="24"/>
-        </w:rPr>
-        <w:t xml:space="preserve"> that contains a module called Cauchy (i.e. </w:t>
+        <w:t xml:space="preserve">A Haskell source file named Cauchy.hs that contains a module called Cauchy (i.e. </w:t>
       </w:r>
       <w:r>
         <w:rPr>
@@ -3346,15 +2461,7 @@
           <w:sz w:val="24"/>
           <w:szCs w:val="24"/>
         </w:rPr>
-        <w:t xml:space="preserve"> </w:t>
-      </w:r>
-      <w:proofErr w:type="spellStart"/>
-      <w:r>
-        <w:rPr>
-          <w:sz w:val="24"/>
-          <w:szCs w:val="24"/>
-        </w:rPr>
-        <w:t>ghc</w:t>
+        <w:t xml:space="preserve"> ghc</w:t>
       </w:r>
       <w:r>
         <w:rPr>
@@ -3363,7 +2470,6 @@
         </w:rPr>
         <w:t>i</w:t>
       </w:r>
-      <w:proofErr w:type="spellEnd"/>
       <w:r>
         <w:rPr>
           <w:sz w:val="24"/>
@@ -3376,39 +2482,14 @@
           <w:sz w:val="24"/>
           <w:szCs w:val="24"/>
         </w:rPr>
-        <w:t xml:space="preserve">To test your code, you should load your Cauchy module into </w:t>
-      </w:r>
-      <w:proofErr w:type="spellStart"/>
-      <w:r>
-        <w:rPr>
-          <w:sz w:val="24"/>
-          <w:szCs w:val="24"/>
-        </w:rPr>
-        <w:t>ghci</w:t>
-      </w:r>
-      <w:proofErr w:type="spellEnd"/>
-      <w:r>
-        <w:rPr>
-          <w:sz w:val="24"/>
-          <w:szCs w:val="24"/>
-        </w:rPr>
-        <w:t xml:space="preserve">, create some </w:t>
-      </w:r>
-      <w:proofErr w:type="spellStart"/>
-      <w:r>
-        <w:rPr>
-          <w:sz w:val="24"/>
-          <w:szCs w:val="24"/>
-        </w:rPr>
-        <w:t>CauchyLists</w:t>
-      </w:r>
-      <w:proofErr w:type="spellEnd"/>
-      <w:r>
-        <w:rPr>
-          <w:sz w:val="24"/>
-          <w:szCs w:val="24"/>
-        </w:rPr>
-        <w:t>,</w:t>
+        <w:t>To test your code, you should load your Cauchy module into ghci</w:t>
+      </w:r>
+      <w:r>
+        <w:rPr>
+          <w:sz w:val="24"/>
+          <w:szCs w:val="24"/>
+        </w:rPr>
+        <w:t>, create some CauchyLists,</w:t>
       </w:r>
       <w:r>
         <w:rPr>
@@ -3459,31 +2540,7 @@
           <w:sz w:val="24"/>
           <w:szCs w:val="24"/>
         </w:rPr>
-        <w:t xml:space="preserve">You can test your Rust implementation in similar fashion, by writing a </w:t>
-      </w:r>
-      <w:proofErr w:type="gramStart"/>
-      <w:r>
-        <w:rPr>
-          <w:sz w:val="24"/>
-          <w:szCs w:val="24"/>
-        </w:rPr>
-        <w:t>main(</w:t>
-      </w:r>
-      <w:proofErr w:type="gramEnd"/>
-      <w:r>
-        <w:rPr>
-          <w:sz w:val="24"/>
-          <w:szCs w:val="24"/>
-        </w:rPr>
-        <w:t xml:space="preserve">) function, declaring some </w:t>
-      </w:r>
-      <w:proofErr w:type="spellStart"/>
-      <w:r>
-        <w:rPr>
-          <w:sz w:val="24"/>
-          <w:szCs w:val="24"/>
-        </w:rPr>
-        <w:t>C</w:t>
+        <w:t>You can test your Rust implementation in similar fashion, by writing a main() function, declaring some C</w:t>
       </w:r>
       <w:r>
         <w:rPr>
@@ -3497,24 +2554,7 @@
           <w:sz w:val="24"/>
           <w:szCs w:val="24"/>
         </w:rPr>
-        <w:t>chyLists</w:t>
-      </w:r>
-      <w:proofErr w:type="spellEnd"/>
-      <w:r>
-        <w:rPr>
-          <w:sz w:val="24"/>
-          <w:szCs w:val="24"/>
-        </w:rPr>
-        <w:t>, and performing</w:t>
-      </w:r>
-      <w:bookmarkStart w:id="2" w:name="_GoBack"/>
-      <w:bookmarkEnd w:id="2"/>
-      <w:r>
-        <w:rPr>
-          <w:sz w:val="24"/>
-          <w:szCs w:val="24"/>
-        </w:rPr>
-        <w:t xml:space="preserve"> some operations on those lists.</w:t>
+        <w:t>chyLists, and performing some operations on those lists.</w:t>
       </w:r>
       <w:r>
         <w:rPr>
@@ -3537,23 +2577,7 @@
           <w:sz w:val="24"/>
           <w:szCs w:val="24"/>
         </w:rPr>
-        <w:t xml:space="preserve"> include a </w:t>
-      </w:r>
-      <w:proofErr w:type="gramStart"/>
-      <w:r>
-        <w:rPr>
-          <w:sz w:val="24"/>
-          <w:szCs w:val="24"/>
-        </w:rPr>
-        <w:t>main(</w:t>
-      </w:r>
-      <w:proofErr w:type="gramEnd"/>
-      <w:r>
-        <w:rPr>
-          <w:sz w:val="24"/>
-          <w:szCs w:val="24"/>
-        </w:rPr>
-        <w:t>) function in your final submission.</w:t>
+        <w:t xml:space="preserve"> include a main() function in your final submission.</w:t>
       </w:r>
     </w:p>
     <w:p>
@@ -3616,7 +2640,6 @@
         </w:rPr>
         <w:t xml:space="preserve"> (</w:t>
       </w:r>
-      <w:proofErr w:type="spellStart"/>
       <w:r>
         <w:rPr>
           <w:sz w:val="24"/>
@@ -3636,59 +2659,35 @@
           <w:sz w:val="24"/>
           <w:szCs w:val="24"/>
         </w:rPr>
+        <w:t>s and Cauchy.</w:t>
+      </w:r>
+      <w:r>
+        <w:rPr>
+          <w:sz w:val="24"/>
+          <w:szCs w:val="24"/>
+        </w:rPr>
+        <w:t>r</w:t>
+      </w:r>
+      <w:r>
+        <w:rPr>
+          <w:sz w:val="24"/>
+          <w:szCs w:val="24"/>
+        </w:rPr>
         <w:t>s</w:t>
       </w:r>
-      <w:proofErr w:type="spellEnd"/>
-      <w:r>
-        <w:rPr>
-          <w:sz w:val="24"/>
-          <w:szCs w:val="24"/>
-        </w:rPr>
-        <w:t xml:space="preserve"> and Cauchy.</w:t>
-      </w:r>
-      <w:r>
-        <w:rPr>
-          <w:sz w:val="24"/>
-          <w:szCs w:val="24"/>
-        </w:rPr>
-        <w:t>r</w:t>
-      </w:r>
-      <w:r>
-        <w:rPr>
-          <w:sz w:val="24"/>
-          <w:szCs w:val="24"/>
-        </w:rPr>
-        <w:t>s</w:t>
-      </w:r>
-      <w:r>
-        <w:rPr>
-          <w:sz w:val="24"/>
-          <w:szCs w:val="24"/>
-        </w:rPr>
-        <w:t xml:space="preserve">) and your written answer to part 3 </w:t>
-      </w:r>
-      <w:proofErr w:type="gramStart"/>
-      <w:r>
-        <w:rPr>
-          <w:sz w:val="24"/>
-          <w:szCs w:val="24"/>
-        </w:rPr>
-        <w:t xml:space="preserve">above </w:t>
-      </w:r>
-      <w:r>
-        <w:rPr>
-          <w:sz w:val="24"/>
-          <w:szCs w:val="24"/>
-        </w:rPr>
-        <w:t xml:space="preserve"> should</w:t>
-      </w:r>
-      <w:proofErr w:type="gramEnd"/>
-      <w:r>
-        <w:rPr>
-          <w:sz w:val="24"/>
-          <w:szCs w:val="24"/>
-        </w:rPr>
-        <w:t xml:space="preserve"> be submitted on D2L under “Final Assignment” in the same manner you’ve been submitting your Poker assignments. The deadline, indicated on D2L, is </w:t>
+      <w:r>
+        <w:rPr>
+          <w:sz w:val="24"/>
+          <w:szCs w:val="24"/>
+        </w:rPr>
+        <w:t xml:space="preserve">) and your written answer to part 3 above </w:t>
+      </w:r>
+      <w:r>
+        <w:rPr>
+          <w:sz w:val="24"/>
+          <w:szCs w:val="24"/>
+        </w:rPr>
+        <w:t xml:space="preserve"> should be submitted on D2L under “Final Assignment” in the same manner you’ve been submitting your Poker assignments. The deadline, indicated on D2L, is </w:t>
       </w:r>
       <w:r>
         <w:rPr>
@@ -3732,7 +2731,7 @@
 </file>
 
 <file path=word/numbering.xml><?xml version="1.0" encoding="utf-8"?>
-<w:numbering xmlns:wpc="http://schemas.microsoft.com/office/word/2010/wordprocessingCanvas" xmlns:cx="http://schemas.microsoft.com/office/drawing/2014/chartex" xmlns:cx1="http://schemas.microsoft.com/office/drawing/2015/9/8/chartex" xmlns:cx2="http://schemas.microsoft.com/office/drawing/2015/10/21/chartex" xmlns:cx3="http://schemas.microsoft.com/office/drawing/2016/5/9/chartex" xmlns:cx4="http://schemas.microsoft.com/office/drawing/2016/5/10/chartex" xmlns:cx5="http://schemas.microsoft.com/office/drawing/2016/5/11/chartex" xmlns:cx6="http://schemas.microsoft.com/office/drawing/2016/5/12/chartex" xmlns:cx7="http://schemas.microsoft.com/office/drawing/2016/5/13/chartex" xmlns:cx8="http://schemas.microsoft.com/office/drawing/2016/5/14/chartex" xmlns:mc="http://schemas.openxmlformats.org/markup-compatibility/2006" xmlns:aink="http://schemas.microsoft.com/office/drawing/2016/ink" xmlns:am3d="http://schemas.microsoft.com/office/drawing/2017/model3d" xmlns:o="urn:schemas-microsoft-com:office:office" xmlns:r="http://schemas.openxmlformats.org/officeDocument/2006/relationships" xmlns:m="http://schemas.openxmlformats.org/officeDocument/2006/math" xmlns:v="urn:schemas-microsoft-com:vml" xmlns:wp14="http://schemas.microsoft.com/office/word/2010/wordprocessingDrawing" xmlns:wp="http://schemas.openxmlformats.org/drawingml/2006/wordprocessingDrawing" xmlns:w10="urn:schemas-microsoft-com:office:word" xmlns:w="http://schemas.openxmlformats.org/wordprocessingml/2006/main" xmlns:w14="http://schemas.microsoft.com/office/word/2010/wordml" xmlns:w15="http://schemas.microsoft.com/office/word/2012/wordml" xmlns:w16cid="http://schemas.microsoft.com/office/word/2016/wordml/cid" xmlns:w16se="http://schemas.microsoft.com/office/word/2015/wordml/symex" xmlns:wpg="http://schemas.microsoft.com/office/word/2010/wordprocessingGroup" xmlns:wpi="http://schemas.microsoft.com/office/word/2010/wordprocessingInk" xmlns:wne="http://schemas.microsoft.com/office/word/2006/wordml" xmlns:wps="http://schemas.microsoft.com/office/word/2010/wordprocessingShape" mc:Ignorable="w14 w15 w16se w16cid wp14">
+<w:numbering xmlns:wpc="http://schemas.microsoft.com/office/word/2010/wordprocessingCanvas" xmlns:cx="http://schemas.microsoft.com/office/drawing/2014/chartex" xmlns:cx1="http://schemas.microsoft.com/office/drawing/2015/9/8/chartex" xmlns:cx2="http://schemas.microsoft.com/office/drawing/2015/10/21/chartex" xmlns:cx3="http://schemas.microsoft.com/office/drawing/2016/5/9/chartex" xmlns:cx4="http://schemas.microsoft.com/office/drawing/2016/5/10/chartex" xmlns:cx5="http://schemas.microsoft.com/office/drawing/2016/5/11/chartex" xmlns:cx6="http://schemas.microsoft.com/office/drawing/2016/5/12/chartex" xmlns:cx7="http://schemas.microsoft.com/office/drawing/2016/5/13/chartex" xmlns:cx8="http://schemas.microsoft.com/office/drawing/2016/5/14/chartex" xmlns:mc="http://schemas.openxmlformats.org/markup-compatibility/2006" xmlns:aink="http://schemas.microsoft.com/office/drawing/2016/ink" xmlns:am3d="http://schemas.microsoft.com/office/drawing/2017/model3d" xmlns:o="urn:schemas-microsoft-com:office:office" xmlns:r="http://schemas.openxmlformats.org/officeDocument/2006/relationships" xmlns:m="http://schemas.openxmlformats.org/officeDocument/2006/math" xmlns:v="urn:schemas-microsoft-com:vml" xmlns:wp14="http://schemas.microsoft.com/office/word/2010/wordprocessingDrawing" xmlns:wp="http://schemas.openxmlformats.org/drawingml/2006/wordprocessingDrawing" xmlns:w10="urn:schemas-microsoft-com:office:word" xmlns:w="http://schemas.openxmlformats.org/wordprocessingml/2006/main" xmlns:w14="http://schemas.microsoft.com/office/word/2010/wordml" xmlns:w15="http://schemas.microsoft.com/office/word/2012/wordml" xmlns:w16cex="http://schemas.microsoft.com/office/word/2018/wordml/cex" xmlns:w16cid="http://schemas.microsoft.com/office/word/2016/wordml/cid" xmlns:w16="http://schemas.microsoft.com/office/word/2018/wordml" xmlns:w16se="http://schemas.microsoft.com/office/word/2015/wordml/symex" xmlns:wpg="http://schemas.microsoft.com/office/word/2010/wordprocessingGroup" xmlns:wpi="http://schemas.microsoft.com/office/word/2010/wordprocessingInk" xmlns:wne="http://schemas.microsoft.com/office/word/2006/wordml" xmlns:wps="http://schemas.microsoft.com/office/word/2010/wordprocessingShape" mc:Ignorable="w14 w15 w16se w16cid w16 w16cex wp14">
   <w:abstractNum w:abstractNumId="0" w15:restartNumberingAfterBreak="0">
     <w:nsid w:val="051472A0"/>
     <w:multiLevelType w:val="multilevel"/>
@@ -4358,7 +3357,7 @@
 </file>
 
 <file path=word/styles.xml><?xml version="1.0" encoding="utf-8"?>
-<w:styles xmlns:mc="http://schemas.openxmlformats.org/markup-compatibility/2006" xmlns:r="http://schemas.openxmlformats.org/officeDocument/2006/relationships" xmlns:w="http://schemas.openxmlformats.org/wordprocessingml/2006/main" xmlns:w14="http://schemas.microsoft.com/office/word/2010/wordml" xmlns:w15="http://schemas.microsoft.com/office/word/2012/wordml" xmlns:w16cid="http://schemas.microsoft.com/office/word/2016/wordml/cid" xmlns:w16se="http://schemas.microsoft.com/office/word/2015/wordml/symex" mc:Ignorable="w14 w15 w16se w16cid">
+<w:styles xmlns:mc="http://schemas.openxmlformats.org/markup-compatibility/2006" xmlns:r="http://schemas.openxmlformats.org/officeDocument/2006/relationships" xmlns:w="http://schemas.openxmlformats.org/wordprocessingml/2006/main" xmlns:w14="http://schemas.microsoft.com/office/word/2010/wordml" xmlns:w15="http://schemas.microsoft.com/office/word/2012/wordml" xmlns:w16cex="http://schemas.microsoft.com/office/word/2018/wordml/cex" xmlns:w16cid="http://schemas.microsoft.com/office/word/2016/wordml/cid" xmlns:w16="http://schemas.microsoft.com/office/word/2018/wordml" xmlns:w16se="http://schemas.microsoft.com/office/word/2015/wordml/symex" mc:Ignorable="w14 w15 w16se w16cid w16 w16cex">
   <w:docDefaults>
     <w:rPrDefault>
       <w:rPr>
@@ -4369,7 +3368,7 @@
     </w:rPrDefault>
     <w:pPrDefault/>
   </w:docDefaults>
-  <w:latentStyles w:defLockedState="0" w:defUIPriority="99" w:defSemiHidden="0" w:defUnhideWhenUsed="0" w:defQFormat="0" w:count="377">
+  <w:latentStyles w:defLockedState="0" w:defUIPriority="99" w:defSemiHidden="0" w:defUnhideWhenUsed="0" w:defQFormat="0" w:count="376">
     <w:lsdException w:name="Normal" w:uiPriority="0" w:qFormat="1"/>
     <w:lsdException w:name="heading 1" w:uiPriority="9" w:qFormat="1"/>
     <w:lsdException w:name="heading 2" w:semiHidden="1" w:uiPriority="9" w:unhideWhenUsed="1" w:qFormat="1"/>
@@ -4746,7 +3745,6 @@
     <w:lsdException w:name="Hashtag" w:semiHidden="1" w:unhideWhenUsed="1"/>
     <w:lsdException w:name="Unresolved Mention" w:semiHidden="1" w:unhideWhenUsed="1"/>
     <w:lsdException w:name="Smart Link" w:semiHidden="1" w:unhideWhenUsed="1"/>
-    <w:lsdException w:name="Smart Link Error" w:semiHidden="1" w:unhideWhenUsed="1"/>
   </w:latentStyles>
   <w:style w:type="paragraph" w:default="1" w:styleId="Normal">
     <w:name w:val="Normal"/>

</xml_diff>